<commit_message>
book and table in office
</commit_message>
<xml_diff>
--- a/office.docx
+++ b/office.docx
@@ -35,8 +35,292 @@
         </w:rPr>
         <w:t>Again info</w:t>
       </w:r>
-      <w:bookmarkStart w:id="0" w:name="_GoBack"/>
-      <w:bookmarkEnd w:id="0"/>
+    </w:p>
+    <w:p>
+      <w:pPr>
+        <w:rPr>
+          <w:lang w:val="en-US"/>
+        </w:rPr>
+      </w:pPr>
+    </w:p>
+    <w:p>
+      <w:pPr>
+        <w:rPr>
+          <w:lang w:val="en-US"/>
+        </w:rPr>
+      </w:pPr>
+    </w:p>
+    <w:p>
+      <w:pPr>
+        <w:rPr>
+          <w:lang w:val="en-US"/>
+        </w:rPr>
+      </w:pPr>
+    </w:p>
+    <w:p>
+      <w:pPr>
+        <w:rPr>
+          <w:lang w:val="en-US"/>
+        </w:rPr>
+      </w:pPr>
+    </w:p>
+    <w:p>
+      <w:pPr>
+        <w:rPr>
+          <w:lang w:val="en-US"/>
+        </w:rPr>
+      </w:pPr>
+    </w:p>
+    <w:p>
+      <w:pPr>
+        <w:rPr>
+          <w:lang w:val="en-US"/>
+        </w:rPr>
+      </w:pPr>
+    </w:p>
+    <w:tbl>
+      <w:tblPr>
+        <w:tblStyle w:val="a3"/>
+        <w:tblW w:w="0" w:type="auto"/>
+        <w:tblLook w:val="04A0" w:firstRow="1" w:lastRow="0" w:firstColumn="1" w:lastColumn="0" w:noHBand="0" w:noVBand="1"/>
+      </w:tblPr>
+      <w:tblGrid>
+        <w:gridCol w:w="2336"/>
+        <w:gridCol w:w="2336"/>
+        <w:gridCol w:w="2336"/>
+        <w:gridCol w:w="2337"/>
+      </w:tblGrid>
+      <w:tr>
+        <w:tc>
+          <w:tcPr>
+            <w:tcW w:w="2336" w:type="dxa"/>
+          </w:tcPr>
+          <w:p>
+            <w:pPr>
+              <w:rPr>
+                <w:lang w:val="en-US"/>
+              </w:rPr>
+            </w:pPr>
+            <w:r>
+              <w:rPr>
+                <w:lang w:val="en-US"/>
+              </w:rPr>
+              <w:t>1</w:t>
+            </w:r>
+          </w:p>
+        </w:tc>
+        <w:tc>
+          <w:tcPr>
+            <w:tcW w:w="2336" w:type="dxa"/>
+          </w:tcPr>
+          <w:p>
+            <w:pPr>
+              <w:rPr>
+                <w:lang w:val="en-US"/>
+              </w:rPr>
+            </w:pPr>
+            <w:r>
+              <w:rPr>
+                <w:lang w:val="en-US"/>
+              </w:rPr>
+              <w:t>2</w:t>
+            </w:r>
+          </w:p>
+        </w:tc>
+        <w:tc>
+          <w:tcPr>
+            <w:tcW w:w="2336" w:type="dxa"/>
+          </w:tcPr>
+          <w:p>
+            <w:pPr>
+              <w:rPr>
+                <w:lang w:val="en-US"/>
+              </w:rPr>
+            </w:pPr>
+            <w:r>
+              <w:rPr>
+                <w:lang w:val="en-US"/>
+              </w:rPr>
+              <w:t>3</w:t>
+            </w:r>
+          </w:p>
+        </w:tc>
+        <w:tc>
+          <w:tcPr>
+            <w:tcW w:w="2337" w:type="dxa"/>
+          </w:tcPr>
+          <w:p>
+            <w:pPr>
+              <w:rPr>
+                <w:lang w:val="en-US"/>
+              </w:rPr>
+            </w:pPr>
+            <w:r>
+              <w:rPr>
+                <w:lang w:val="en-US"/>
+              </w:rPr>
+              <w:t>4</w:t>
+            </w:r>
+          </w:p>
+        </w:tc>
+      </w:tr>
+      <w:tr>
+        <w:tc>
+          <w:tcPr>
+            <w:tcW w:w="2336" w:type="dxa"/>
+          </w:tcPr>
+          <w:p>
+            <w:pPr>
+              <w:rPr>
+                <w:lang w:val="en-US"/>
+              </w:rPr>
+            </w:pPr>
+            <w:r>
+              <w:rPr>
+                <w:lang w:val="en-US"/>
+              </w:rPr>
+              <w:t>a</w:t>
+            </w:r>
+          </w:p>
+        </w:tc>
+        <w:tc>
+          <w:tcPr>
+            <w:tcW w:w="2336" w:type="dxa"/>
+          </w:tcPr>
+          <w:p>
+            <w:pPr>
+              <w:rPr>
+                <w:lang w:val="en-US"/>
+              </w:rPr>
+            </w:pPr>
+            <w:r>
+              <w:rPr>
+                <w:lang w:val="en-US"/>
+              </w:rPr>
+              <w:t>b</w:t>
+            </w:r>
+          </w:p>
+        </w:tc>
+        <w:tc>
+          <w:tcPr>
+            <w:tcW w:w="2336" w:type="dxa"/>
+          </w:tcPr>
+          <w:p>
+            <w:pPr>
+              <w:rPr>
+                <w:lang w:val="en-US"/>
+              </w:rPr>
+            </w:pPr>
+            <w:r>
+              <w:rPr>
+                <w:lang w:val="en-US"/>
+              </w:rPr>
+              <w:t>c</w:t>
+            </w:r>
+          </w:p>
+        </w:tc>
+        <w:tc>
+          <w:tcPr>
+            <w:tcW w:w="2337" w:type="dxa"/>
+          </w:tcPr>
+          <w:p>
+            <w:pPr>
+              <w:rPr>
+                <w:lang w:val="en-US"/>
+              </w:rPr>
+            </w:pPr>
+            <w:r>
+              <w:rPr>
+                <w:lang w:val="en-US"/>
+              </w:rPr>
+              <w:t>d</w:t>
+            </w:r>
+          </w:p>
+        </w:tc>
+      </w:tr>
+      <w:tr>
+        <w:tc>
+          <w:tcPr>
+            <w:tcW w:w="2336" w:type="dxa"/>
+          </w:tcPr>
+          <w:p>
+            <w:pPr>
+              <w:rPr>
+                <w:lang w:val="en-US"/>
+              </w:rPr>
+            </w:pPr>
+            <w:r>
+              <w:rPr>
+                <w:lang w:val="en-US"/>
+              </w:rPr>
+              <w:t>one</w:t>
+            </w:r>
+          </w:p>
+        </w:tc>
+        <w:tc>
+          <w:tcPr>
+            <w:tcW w:w="2336" w:type="dxa"/>
+          </w:tcPr>
+          <w:p>
+            <w:pPr>
+              <w:rPr>
+                <w:lang w:val="en-US"/>
+              </w:rPr>
+            </w:pPr>
+            <w:r>
+              <w:rPr>
+                <w:lang w:val="en-US"/>
+              </w:rPr>
+              <w:t>two</w:t>
+            </w:r>
+          </w:p>
+        </w:tc>
+        <w:tc>
+          <w:tcPr>
+            <w:tcW w:w="2336" w:type="dxa"/>
+          </w:tcPr>
+          <w:p>
+            <w:pPr>
+              <w:rPr>
+                <w:lang w:val="en-US"/>
+              </w:rPr>
+            </w:pPr>
+            <w:r>
+              <w:rPr>
+                <w:lang w:val="en-US"/>
+              </w:rPr>
+              <w:t>tree</w:t>
+            </w:r>
+          </w:p>
+        </w:tc>
+        <w:tc>
+          <w:tcPr>
+            <w:tcW w:w="2337" w:type="dxa"/>
+          </w:tcPr>
+          <w:p>
+            <w:pPr>
+              <w:rPr>
+                <w:lang w:val="en-US"/>
+              </w:rPr>
+            </w:pPr>
+            <w:r>
+              <w:rPr>
+                <w:lang w:val="en-US"/>
+              </w:rPr>
+              <w:t>four</w:t>
+            </w:r>
+            <w:bookmarkStart w:id="0" w:name="_GoBack"/>
+            <w:bookmarkEnd w:id="0"/>
+          </w:p>
+        </w:tc>
+      </w:tr>
+    </w:tbl>
+    <w:p>
+      <w:pPr>
+        <w:rPr>
+          <w:lang w:val="en-US"/>
+        </w:rPr>
+      </w:pPr>
     </w:p>
     <w:sectPr>
       <w:pgSz w:w="11906" w:h="16838"/>
@@ -473,6 +757,25 @@
     <w:semiHidden/>
     <w:unhideWhenUsed/>
   </w:style>
+  <w:style w:type="table" w:styleId="a3">
+    <w:name w:val="Table Grid"/>
+    <w:basedOn w:val="a1"/>
+    <w:uiPriority w:val="39"/>
+    <w:rsid w:val="001F0BA8"/>
+    <w:pPr>
+      <w:spacing w:after="0" w:line="240" w:lineRule="auto"/>
+    </w:pPr>
+    <w:tblPr>
+      <w:tblBorders>
+        <w:top w:val="single" w:sz="4" w:space="0" w:color="auto"/>
+        <w:left w:val="single" w:sz="4" w:space="0" w:color="auto"/>
+        <w:bottom w:val="single" w:sz="4" w:space="0" w:color="auto"/>
+        <w:right w:val="single" w:sz="4" w:space="0" w:color="auto"/>
+        <w:insideH w:val="single" w:sz="4" w:space="0" w:color="auto"/>
+        <w:insideV w:val="single" w:sz="4" w:space="0" w:color="auto"/>
+      </w:tblBorders>
+    </w:tblPr>
+  </w:style>
 </w:styles>
 </file>
 

</xml_diff>